<commit_message>
Doc: Enemy generators v2
</commit_message>
<xml_diff>
--- a/Unstable/StarFighter/Documentation/EnemyGenerators.docx
+++ b/Unstable/StarFighter/Documentation/EnemyGenerators.docx
@@ -148,16 +148,19 @@
         </w:numPr>
       </w:pPr>
       <w:r>
-        <w:t>Lorsqu’une jauge est pleine, elle spawn un ennemi de sa classe.</w:t>
-      </w:r>
-      <w:r>
-        <w:t xml:space="preserve"> Il y a une dose d’aléa en fonction d’une proba « </w:t>
+        <w:t>Lorsqu’une jauge est pleine, elle spawn un ennemi de sa classe. Il y a une dose d’aléa en fonction d’une proba « </w:t>
       </w:r>
       <w:r>
         <w:rPr>
           <w:b/>
         </w:rPr>
-        <w:t>criticalSpawnChance</w:t>
+        <w:t>repeat</w:t>
+      </w:r>
+      <w:r>
+        <w:rPr>
+          <w:b/>
+        </w:rPr>
+        <w:t>SpawnChance</w:t>
       </w:r>
       <w:r>
         <w:t> » et d’une proba « </w:t>
@@ -187,16 +190,55 @@
         <w:rPr>
           <w:b/>
         </w:rPr>
-        <w:t>criticalSpawnChance</w:t>
-      </w:r>
-      <w:r>
-        <w:t xml:space="preserve"> est vrai, alors la jauge de la classe concernée par le spawn ne consomme que (1 – X%) de la totalité de la jauge (autrement dit la jauge redémarre à X% au lieu de 0%). La valeur X s’appelle </w:t>
+        <w:t>repeat</w:t>
       </w:r>
       <w:r>
         <w:rPr>
           <w:b/>
         </w:rPr>
-        <w:t>criticalSpawnCost</w:t>
+        <w:t>SpawnChance</w:t>
+      </w:r>
+      <w:r>
+        <w:t> </w:t>
+      </w:r>
+      <w:r>
+        <w:t xml:space="preserve"> </w:t>
+      </w:r>
+      <w:r>
+        <w:t xml:space="preserve">est vrai, alors la jauge de la classe concernée par le spawn ne consomme que (1 – X%) de la totalité de la jauge (autrement dit la jauge redémarre à X% au lieu de 0%). La valeur X s’appelle </w:t>
+      </w:r>
+      <w:r>
+        <w:rPr>
+          <w:b/>
+        </w:rPr>
+        <w:t>repeat</w:t>
+      </w:r>
+      <w:r>
+        <w:rPr>
+          <w:b/>
+        </w:rPr>
+        <w:t>SpawnCost</w:t>
+      </w:r>
+      <w:r>
+        <w:rPr>
+          <w:b/>
+        </w:rPr>
+        <w:t xml:space="preserve"> </w:t>
+      </w:r>
+      <w:r>
+        <w:t>et devrait être une fourchette de valeur</w:t>
+      </w:r>
+      <w:r>
+        <w:t>s</w:t>
+      </w:r>
+      <w:r>
+        <w:t xml:space="preserve"> aléatoire</w:t>
+      </w:r>
+      <w:r>
+        <w:t>s</w:t>
+      </w:r>
+      <w:r>
+        <w:t xml:space="preserve"> de 50 à 90%.</w:t>
       </w:r>
     </w:p>
     <w:p>
@@ -217,7 +259,30 @@
         <w:t>missSpawnChance</w:t>
       </w:r>
       <w:r>
-        <w:t xml:space="preserve"> est vrai, alors la jauge se vide entièrement sans que l’ennemi ne soit spawné.</w:t>
+        <w:t xml:space="preserve"> est vrai, alors la jauge se vide </w:t>
+      </w:r>
+      <w:r>
+        <w:t xml:space="preserve">de </w:t>
+      </w:r>
+      <w:bookmarkStart w:id="0" w:name="_GoBack"/>
+      <w:bookmarkEnd w:id="0"/>
+      <w:r>
+        <w:t xml:space="preserve">Y% </w:t>
+      </w:r>
+      <w:r>
+        <w:t>s</w:t>
+      </w:r>
+      <w:r>
+        <w:t xml:space="preserve">ans que l’ennemi ne soit spawné, où la valeur Y s’appelle </w:t>
+      </w:r>
+      <w:r>
+        <w:rPr>
+          <w:b/>
+        </w:rPr>
+        <w:t>missSpawnCost</w:t>
+      </w:r>
+      <w:r>
+        <w:t xml:space="preserve"> et devrait être une fourchette de valeurs aléatoire de 50 à 90%.</w:t>
       </w:r>
     </w:p>
     <w:p>
@@ -256,10 +321,13 @@
         <w:t>un ennemi est spawné</w:t>
       </w:r>
       <w:r>
-        <w:t>, c</w:t>
-      </w:r>
-      <w:r>
-        <w:t xml:space="preserve">ela décrémente toutes les autres jauges de la valeur </w:t>
+        <w:t xml:space="preserve">, cela décrémente toutes les autres jauges </w:t>
+      </w:r>
+      <w:r>
+        <w:t>de</w:t>
+      </w:r>
+      <w:r>
+        <w:t xml:space="preserve"> la valeur </w:t>
       </w:r>
       <w:r>
         <w:rPr>
@@ -268,13 +336,19 @@
         <w:t>clockCost</w:t>
       </w:r>
       <w:r>
-        <w:t xml:space="preserve"> de </w:t>
+        <w:t xml:space="preserve"> </w:t>
+      </w:r>
+      <w:r>
+        <w:t>(</w:t>
+      </w:r>
+      <w:r>
+        <w:t xml:space="preserve">de </w:t>
       </w:r>
       <w:r>
         <w:t>la jauge qui spawn l’ennemi</w:t>
       </w:r>
       <w:r>
-        <w:t xml:space="preserve">, pondérée par un facteur </w:t>
+        <w:t>) pondérée par un multiplicateur « </w:t>
       </w:r>
       <w:r>
         <w:rPr>
@@ -283,10 +357,13 @@
         <w:t>collateralCostMultiplier</w:t>
       </w:r>
       <w:r>
-        <w:t>.</w:t>
-      </w:r>
-      <w:r>
-        <w:t xml:space="preserve"> Les autres jauges doivent pouvoir aller dans des valeurs négatives dans ce cas-là.</w:t>
+        <w:t> »</w:t>
+      </w:r>
+      <w:r>
+        <w:t xml:space="preserve">. </w:t>
+      </w:r>
+      <w:r>
+        <w:t>Les autres jauges doivent pouvoir aller dans des valeurs négatives dans ce cas-là.</w:t>
       </w:r>
     </w:p>
     <w:p/>
@@ -311,8 +388,6 @@
           </wp:inline>
         </w:drawing>
       </w:r>
-      <w:bookmarkStart w:id="0" w:name="_GoBack"/>
-      <w:bookmarkEnd w:id="0"/>
       <w:r>
         <w:t xml:space="preserve"> </w:t>
       </w:r>
@@ -1570,11 +1645,11 @@
           <c:showBubbleSize val="0"/>
         </c:dLbls>
         <c:gapWidth val="150"/>
-        <c:axId val="129336832"/>
-        <c:axId val="129344640"/>
+        <c:axId val="73648384"/>
+        <c:axId val="86106112"/>
       </c:barChart>
       <c:catAx>
-        <c:axId val="129336832"/>
+        <c:axId val="73648384"/>
         <c:scaling>
           <c:orientation val="minMax"/>
         </c:scaling>
@@ -1583,7 +1658,7 @@
         <c:majorTickMark val="out"/>
         <c:minorTickMark val="none"/>
         <c:tickLblPos val="nextTo"/>
-        <c:crossAx val="129344640"/>
+        <c:crossAx val="86106112"/>
         <c:crosses val="autoZero"/>
         <c:auto val="1"/>
         <c:lblAlgn val="ctr"/>
@@ -1591,7 +1666,7 @@
         <c:noMultiLvlLbl val="0"/>
       </c:catAx>
       <c:valAx>
-        <c:axId val="129344640"/>
+        <c:axId val="86106112"/>
         <c:scaling>
           <c:orientation val="minMax"/>
         </c:scaling>
@@ -1602,7 +1677,7 @@
         <c:majorTickMark val="out"/>
         <c:minorTickMark val="none"/>
         <c:tickLblPos val="nextTo"/>
-        <c:crossAx val="129336832"/>
+        <c:crossAx val="73648384"/>
         <c:crosses val="autoZero"/>
         <c:crossBetween val="between"/>
       </c:valAx>

</xml_diff>